<commit_message>
elen 572 lectures, biom homework 4 progress
</commit_message>
<xml_diff>
--- a/LaTech/BIOM_510_Bioinstrumentation/HW/4/Homework 4 on Bridges and Dynamics-2.docx
+++ b/LaTech/BIOM_510_Bioinstrumentation/HW/4/Homework 4 on Bridges and Dynamics-2.docx
@@ -1666,15 +1666,7 @@
               <w:sz w:val="24"/>
               <w:szCs w:val="24"/>
             </w:rPr>
-            <m:t>+b</m:t>
-          </m:r>
-          <m:r>
-            <w:rPr>
-              <w:rFonts w:ascii="Cambria Math" w:eastAsiaTheme="minorEastAsia" w:hAnsi="Cambria Math" w:cs="Times New Roman"/>
-              <w:sz w:val="24"/>
-              <w:szCs w:val="24"/>
-            </w:rPr>
-            <m:t>=m</m:t>
+            <m:t>+b=m</m:t>
           </m:r>
           <m:sSub>
             <m:sSubPr>
@@ -1714,15 +1706,7 @@
               <w:sz w:val="24"/>
               <w:szCs w:val="24"/>
             </w:rPr>
-            <m:t>+</m:t>
-          </m:r>
-          <m:r>
-            <w:rPr>
-              <w:rFonts w:ascii="Cambria Math" w:eastAsiaTheme="minorEastAsia" w:hAnsi="Cambria Math" w:cs="Times New Roman"/>
-              <w:sz w:val="24"/>
-              <w:szCs w:val="24"/>
-            </w:rPr>
-            <m:t>m</m:t>
+            <m:t>+m</m:t>
           </m:r>
           <m:sSub>
             <m:sSubPr>
@@ -2140,7 +2124,25 @@
           <w:sz w:val="24"/>
           <w:szCs w:val="24"/>
         </w:rPr>
-        <w:t>I.e., use the basic Kirchov’s laws to show that</w:t>
+        <w:t xml:space="preserve">I.e., use the basic </w:t>
+      </w:r>
+      <w:proofErr w:type="spellStart"/>
+      <w:r>
+        <w:rPr>
+          <w:rFonts w:ascii="Times New Roman" w:eastAsiaTheme="minorEastAsia" w:hAnsi="Times New Roman" w:cs="Times New Roman"/>
+          <w:sz w:val="24"/>
+          <w:szCs w:val="24"/>
+        </w:rPr>
+        <w:t>Kirchov’s</w:t>
+      </w:r>
+      <w:proofErr w:type="spellEnd"/>
+      <w:r>
+        <w:rPr>
+          <w:rFonts w:ascii="Times New Roman" w:eastAsiaTheme="minorEastAsia" w:hAnsi="Times New Roman" w:cs="Times New Roman"/>
+          <w:sz w:val="24"/>
+          <w:szCs w:val="24"/>
+        </w:rPr>
+        <w:t xml:space="preserve"> laws to show that</w:t>
       </w:r>
     </w:p>
     <w:p>
@@ -8985,29 +8987,8 @@
         <w:b/>
         <w:sz w:val="28"/>
         <w:szCs w:val="28"/>
-        <w:u w:val="single"/>
       </w:rPr>
-      <w:t>___</w:t>
-    </w:r>
-    <w:r>
-      <w:rPr>
-        <w:rFonts w:ascii="Times New Roman" w:hAnsi="Times New Roman" w:cs="Times New Roman"/>
-        <w:b/>
-        <w:sz w:val="28"/>
-        <w:szCs w:val="28"/>
-        <w:u w:val="single"/>
-      </w:rPr>
-      <w:t>________</w:t>
-    </w:r>
-    <w:r>
-      <w:rPr>
-        <w:rFonts w:ascii="Times New Roman" w:hAnsi="Times New Roman" w:cs="Times New Roman"/>
-        <w:b/>
-        <w:sz w:val="28"/>
-        <w:szCs w:val="28"/>
-        <w:u w:val="single"/>
-      </w:rPr>
-      <w:t>_________</w:t>
+      <w:t>Sunzid Hassan</w:t>
     </w:r>
   </w:p>
   <w:p>

</xml_diff>